<commit_message>
Update SOP and template for chloroform
</commit_message>
<xml_diff>
--- a/lab_safety_docs/standard-operating-procedures/template-sop-chloroform.docx
+++ b/lab_safety_docs/standard-operating-procedures/template-sop-chloroform.docx
@@ -13,7 +13,11 @@
         </w:rPr>
       </w:pPr>
       <w:r>
-        <w:rPr/>
+        <w:rPr>
+          <w:rFonts w:cs="Calibri" w:cstheme="minorHAnsi"/>
+          <w:b/>
+          <w:color w:val="FF0000"/>
+        </w:rPr>
       </w:r>
     </w:p>
     <w:p>
@@ -145,21 +149,7 @@
           <w:rFonts w:cs="Calibri" w:cstheme="minorHAnsi"/>
           <w:b/>
         </w:rPr>
-        <w:t>  </w:t>
-      </w:r>
-      <w:r>
-        <w:rPr>
-          <w:rFonts w:cs="Calibri" w:cstheme="minorHAnsi"/>
-          <w:b/>
-        </w:rPr>
-        <w:t>FTR 209</w:t>
-      </w:r>
-      <w:r>
-        <w:rPr>
-          <w:rFonts w:cs="Calibri" w:cstheme="minorHAnsi"/>
-          <w:b/>
-        </w:rPr>
-        <w:t>   </w:t>
+        <w:t>  FTR 209   </w:t>
       </w:r>
       <w:r/>
       <w:r>
@@ -227,13 +217,7 @@
         <w:rPr>
           <w:b/>
         </w:rPr>
-        <w:t>     </w:t>
-      </w:r>
-      <w:r>
-        <w:rPr>
-          <w:b/>
-        </w:rPr>
-        <w:t>School of Aquatic &amp; Fishery Sciences</w:t>
+        <w:t>     School of Aquatic &amp; Fishery Sciences</w:t>
       </w:r>
       <w:r/>
       <w:r>
@@ -304,21 +288,7 @@
           <w:rFonts w:cs="Calibri" w:cstheme="minorHAnsi"/>
           <w:b/>
         </w:rPr>
-        <w:t>  </w:t>
-      </w:r>
-      <w:r>
-        <w:rPr>
-          <w:rFonts w:cs="Calibri" w:cstheme="minorHAnsi"/>
-          <w:b/>
-        </w:rPr>
-        <w:t>Steven Roberts</w:t>
-      </w:r>
-      <w:r>
-        <w:rPr>
-          <w:rFonts w:cs="Calibri" w:cstheme="minorHAnsi"/>
-          <w:b/>
-        </w:rPr>
-        <w:t>   </w:t>
+        <w:t>  Steven Roberts   </w:t>
       </w:r>
       <w:r/>
       <w:r>
@@ -526,7 +496,7 @@
       </w:pPr>
       <w:r>
         <w:drawing>
-          <wp:anchor behindDoc="0" distT="0" distB="0" distL="114300" distR="114300" simplePos="0" locked="0" layoutInCell="0" allowOverlap="1" relativeHeight="11">
+          <wp:anchor behindDoc="0" distT="0" distB="0" distL="114300" distR="114300" simplePos="0" locked="0" layoutInCell="0" allowOverlap="1" relativeHeight="10">
             <wp:simplePos x="0" y="0"/>
             <wp:positionH relativeFrom="column">
               <wp:posOffset>4381500</wp:posOffset>
@@ -538,11 +508,11 @@
             <wp:effectExtent l="0" t="0" r="0" b="0"/>
             <wp:wrapTight wrapText="bothSides">
               <wp:wrapPolygon edited="0">
-                <wp:start x="-350" y="-185"/>
-                <wp:lineTo x="-350" y="21536"/>
-                <wp:lineTo x="21447" y="21536"/>
-                <wp:lineTo x="21447" y="-185"/>
-                <wp:lineTo x="-350" y="-185"/>
+                <wp:start x="-347" y="-183"/>
+                <wp:lineTo x="-347" y="21534"/>
+                <wp:lineTo x="21443" y="21534"/>
+                <wp:lineTo x="21443" y="-183"/>
+                <wp:lineTo x="-347" y="-183"/>
               </wp:wrapPolygon>
             </wp:wrapTight>
             <wp:docPr id="1" name="Picture 10" descr="Chloroform Bottle (500 mL)&#10;Chloroform Bottle (500 mL)"/>
@@ -880,7 +850,11 @@
         </w:rPr>
       </w:pPr>
       <w:r>
-        <w:rPr/>
+        <w:rPr>
+          <w:rFonts w:cs="Arial"/>
+          <w:iCs/>
+          <w:color w:val="FF0000"/>
+        </w:rPr>
       </w:r>
     </w:p>
     <w:p>
@@ -1028,7 +1002,10 @@
         </w:rPr>
       </w:pPr>
       <w:r>
-        <w:rPr/>
+        <w:rPr>
+          <w:rFonts w:cs="Calibri" w:cstheme="minorHAnsi"/>
+          <w:b/>
+        </w:rPr>
       </w:r>
     </w:p>
     <w:p>
@@ -1070,7 +1047,11 @@
         </w:rPr>
       </w:pPr>
       <w:r>
-        <w:rPr/>
+        <w:rPr>
+          <w:rFonts w:cs="Calibri" w:cstheme="minorHAnsi"/>
+          <w:iCs/>
+          <w:color w:val="FF0000"/>
+        </w:rPr>
       </w:r>
     </w:p>
     <w:p>
@@ -1118,7 +1099,11 @@
         </w:rPr>
       </w:pPr>
       <w:r>
-        <w:rPr/>
+        <w:rPr>
+          <w:rFonts w:cs="Calibri" w:cstheme="minorHAnsi"/>
+          <w:b/>
+          <w:color w:val="FF0000"/>
+        </w:rPr>
       </w:r>
     </w:p>
     <w:p>
@@ -1245,7 +1230,12 @@
         </w:rPr>
       </w:pPr>
       <w:r>
-        <w:rPr/>
+        <w:rPr>
+          <w:rFonts w:cs="Arial"/>
+          <w:i/>
+          <w:sz w:val="20"/>
+          <w:szCs w:val="20"/>
+        </w:rPr>
       </w:r>
     </w:p>
     <w:p>
@@ -1289,7 +1279,13 @@
         </w:rPr>
       </w:pPr>
       <w:r>
-        <w:rPr/>
+        <w:rPr>
+          <w:rFonts w:cs="Calibri" w:cstheme="minorHAnsi"/>
+          <w:iCs/>
+          <w:color w:val="FF0000"/>
+          <w:sz w:val="20"/>
+          <w:szCs w:val="20"/>
+        </w:rPr>
       </w:r>
     </w:p>
     <w:p>
@@ -1621,13 +1617,6 @@
           <w:sz w:val="20"/>
           <w:szCs w:val="20"/>
         </w:rPr>
-      </w:r>
-      <w:r>
-        <w:rPr>
-          <w:rFonts w:cs="Arial"/>
-          <w:sz w:val="20"/>
-          <w:szCs w:val="20"/>
-        </w:rPr>
         <w:t>fume hood</w:t>
       </w:r>
       <w:r>
@@ -1703,13 +1692,6 @@
           <w:sz w:val="20"/>
           <w:szCs w:val="20"/>
         </w:rPr>
-      </w:r>
-      <w:r>
-        <w:rPr>
-          <w:rFonts w:cs="Arial"/>
-          <w:sz w:val="20"/>
-          <w:szCs w:val="20"/>
-        </w:rPr>
         <w:t>soap and water</w:t>
       </w:r>
       <w:r/>
@@ -1792,13 +1774,6 @@
           <w:sz w:val="20"/>
           <w:szCs w:val="20"/>
         </w:rPr>
-      </w:r>
-      <w:r>
-        <w:rPr>
-          <w:rFonts w:cs="Arial"/>
-          <w:sz w:val="20"/>
-          <w:szCs w:val="20"/>
-        </w:rPr>
         <w:t>soap and water,</w:t>
       </w:r>
       <w:r>
@@ -1905,13 +1880,6 @@
           <w:rFonts w:cs="Arial"/>
         </w:rPr>
         <w:fldChar w:fldCharType="separate"/>
-      </w:r>
-      <w:r>
-        <w:rPr>
-          <w:rFonts w:cs="Arial"/>
-          <w:sz w:val="20"/>
-          <w:szCs w:val="20"/>
-        </w:rPr>
       </w:r>
       <w:r>
         <w:rPr>
@@ -1987,14 +1955,14 @@
         <w:sdtContent>
           <w:r>
             <w:rPr>
-              <w:rFonts w:cs="Arial"/>
-              <w:color w:themeColor="text1" w:themeTint="f2" w:val="0D0D0D"/>
+              <w:sz w:val="20"/>
+              <w:szCs w:val="20"/>
             </w:rPr>
           </w:r>
           <w:r>
             <w:rPr>
-              <w:rFonts w:cs="Arial"/>
-              <w:color w:themeColor="text1" w:themeTint="f2" w:val="0D0D0D"/>
+              <w:sz w:val="20"/>
+              <w:szCs w:val="20"/>
             </w:rPr>
           </w:r>
         </w:sdtContent>
@@ -2314,11 +2282,17 @@
           <w:r>
             <w:rPr>
               <w:rFonts w:cs="Arial"/>
+              <w:color w:val="FF0000"/>
+              <w:sz w:val="20"/>
+              <w:szCs w:val="20"/>
             </w:rPr>
           </w:r>
           <w:r>
             <w:rPr>
               <w:rFonts w:cs="Arial"/>
+              <w:color w:val="FF0000"/>
+              <w:sz w:val="20"/>
+              <w:szCs w:val="20"/>
             </w:rPr>
           </w:r>
         </w:sdtContent>
@@ -2342,15 +2316,7 @@
           <w:szCs w:val="20"/>
           <w:highlight w:val="lightGray"/>
         </w:rPr>
-        <w:t xml:space="preserve">: </w:t>
-      </w:r>
-      <w:r>
-        <w:rPr>
-          <w:sz w:val="20"/>
-          <w:szCs w:val="20"/>
-          <w:highlight w:val="lightGray"/>
-        </w:rPr>
-        <w:t>absorbent pads</w:t>
+        <w:t>: absorbent pads</w:t>
       </w:r>
       <w:bookmarkStart w:id="1" w:name="_Hlk118991597"/>
       <w:sdt>
@@ -2360,12 +2326,15 @@
         <w:sdtContent>
           <w:r>
             <w:rPr>
-              <w:i/>
+              <w:sz w:val="20"/>
+              <w:szCs w:val="20"/>
               <w:highlight w:val="lightGray"/>
             </w:rPr>
           </w:r>
           <w:r>
             <w:rPr>
+              <w:sz w:val="20"/>
+              <w:szCs w:val="20"/>
               <w:highlight w:val="lightGray"/>
             </w:rPr>
           </w:r>
@@ -2379,12 +2348,16 @@
         <w:sdtContent>
           <w:r>
             <w:rPr>
-              <w:rFonts w:cs="Arial"/>
+              <w:sz w:val="20"/>
+              <w:szCs w:val="20"/>
+              <w:highlight w:val="lightGray"/>
             </w:rPr>
           </w:r>
           <w:r>
             <w:rPr>
-              <w:rFonts w:cs="Arial"/>
+              <w:sz w:val="20"/>
+              <w:szCs w:val="20"/>
+              <w:highlight w:val="lightGray"/>
             </w:rPr>
           </w:r>
         </w:sdtContent>
@@ -2396,12 +2369,16 @@
         <w:sdtContent>
           <w:r>
             <w:rPr>
-              <w:rFonts w:cs="Arial"/>
+              <w:sz w:val="20"/>
+              <w:szCs w:val="20"/>
+              <w:highlight w:val="lightGray"/>
             </w:rPr>
           </w:r>
           <w:r>
             <w:rPr>
-              <w:rFonts w:cs="Arial"/>
+              <w:sz w:val="20"/>
+              <w:szCs w:val="20"/>
+              <w:highlight w:val="lightGray"/>
             </w:rPr>
           </w:r>
         </w:sdtContent>
@@ -3086,7 +3063,10 @@
         </w:rPr>
       </w:pPr>
       <w:r>
-        <w:rPr/>
+        <w:rPr>
+          <w:rFonts w:eastAsia="Times New Roman"/>
+          <w:color w:val="FF0000"/>
+        </w:rPr>
       </w:r>
     </w:p>
     <w:p>
@@ -3385,11 +3365,15 @@
           <w:r>
             <w:rPr>
               <w:rFonts w:cs="Arial"/>
+              <w:sz w:val="20"/>
+              <w:szCs w:val="20"/>
             </w:rPr>
           </w:r>
           <w:r>
             <w:rPr>
               <w:rFonts w:cs="Arial"/>
+              <w:sz w:val="20"/>
+              <w:szCs w:val="20"/>
             </w:rPr>
           </w:r>
         </w:sdtContent>
@@ -3436,14 +3420,14 @@
         <w:sdtContent>
           <w:r>
             <w:rPr>
-              <w:rFonts w:cs="Arial"/>
-              <w:highlight w:val="lightGray"/>
+              <w:rFonts w:cs="Calibri" w:ascii="Calibri" w:hAnsi="Calibri"/>
+              <w:b/>
             </w:rPr>
           </w:r>
           <w:r>
             <w:rPr>
-              <w:rFonts w:cs="Arial"/>
-              <w:highlight w:val="lightGray"/>
+              <w:rFonts w:cs="Calibri" w:ascii="Calibri" w:hAnsi="Calibri"/>
+              <w:b/>
             </w:rPr>
           </w:r>
         </w:sdtContent>
@@ -3504,22 +3488,14 @@
         <w:rPr>
           <w:rFonts w:cs="Calibri" w:ascii="Calibri" w:hAnsi="Calibri"/>
           <w:b/>
-          <w:u w:val="single"/>
-        </w:rPr>
-        <w:t>X</w:t>
+        </w:rPr>
+        <w:t>___</w:t>
       </w:r>
       <w:r>
         <w:rPr>
           <w:rFonts w:cs="Calibri" w:ascii="Calibri" w:hAnsi="Calibri"/>
           <w:b/>
         </w:rPr>
-        <w:t xml:space="preserve"> </w:t>
-      </w:r>
-      <w:r>
-        <w:rPr>
-          <w:rFonts w:cs="Calibri" w:ascii="Calibri" w:hAnsi="Calibri"/>
-          <w:b/>
-        </w:rPr>
         <w:t>No)</w:t>
       </w:r>
     </w:p>
@@ -3533,96 +3509,23 @@
         </w:rPr>
       </w:pPr>
       <w:r>
-        <w:rPr>
-          <w:sz w:val="20"/>
-          <w:szCs w:val="20"/>
-        </w:rPr>
-        <w:t xml:space="preserve">Use of </w:t>
-      </w:r>
-      <w:r>
-        <w:rPr>
-          <w:b/>
-          <w:sz w:val="20"/>
-          <w:szCs w:val="20"/>
-        </w:rPr>
-        <w:t>chloroform</w:t>
-      </w:r>
-      <w:r>
-        <w:rPr>
-          <w:sz w:val="20"/>
-          <w:szCs w:val="20"/>
-        </w:rPr>
-        <w:t xml:space="preserve"> in animals will be documented and approved by IACUC. </w:t>
+        <w:rPr/>
       </w:r>
     </w:p>
     <w:p>
       <w:pPr>
         <w:pStyle w:val="Normal"/>
         <w:spacing w:lineRule="auto" w:line="288" w:before="0" w:after="120"/>
-        <w:rPr>
-          <w:rFonts w:eastAsia="MS Mincho"/>
-          <w:color w:val="FF0000"/>
-          <w:lang w:eastAsia="ja-JP"/>
-        </w:rPr>
-      </w:pPr>
-      <w:r>
         <w:rPr/>
-      </w:r>
-    </w:p>
-    <w:p>
-      <w:pPr>
-        <w:pStyle w:val="Normal"/>
-        <w:spacing w:lineRule="auto" w:line="240" w:before="0" w:after="120"/>
-        <w:rPr>
-          <w:rFonts w:cs="Arial"/>
-          <w:color w:val="002855"/>
-        </w:rPr>
-      </w:pPr>
-      <w:r>
-        <w:fldChar w:fldCharType="begin">
-          <w:ffData>
-            <w:name w:val="Bookmark Copy 18"/>
-            <w:enabled/>
-            <w:calcOnExit w:val="0"/>
-            <w:textInput>
-              <w:default w:val="Describe how employees should protect themselves from contaminated animals and animal waste."/>
-            </w:textInput>
-          </w:ffData>
-        </w:fldChar>
-      </w:r>
-      <w:r>
-        <w:rPr>
-          <w:rFonts w:cs="Arial"/>
-        </w:rPr>
-        <w:instrText xml:space="preserve"> FORMTEXT </w:instrText>
-      </w:r>
-      <w:r>
-        <w:rPr>
-          <w:rFonts w:cs="Arial"/>
-        </w:rPr>
-      </w:r>
-      <w:r>
-        <w:rPr>
-          <w:rFonts w:cs="Arial"/>
-        </w:rPr>
-        <w:fldChar w:fldCharType="separate"/>
-      </w:r>
-      <w:r>
-        <w:rPr>
-          <w:rFonts w:cs="Arial"/>
-        </w:rPr>
-        <w:t>Describe how employees should protect themselves from contaminated animals and animal waste.</w:t>
-      </w:r>
-      <w:r>
-        <w:rPr>
-          <w:rFonts w:cs="Arial"/>
-        </w:rPr>
-      </w:r>
-      <w:r>
-        <w:rPr>
-          <w:rFonts w:cs="Arial"/>
-        </w:rPr>
-        <w:fldChar w:fldCharType="end"/>
+      </w:pPr>
+      <w:r>
+        <w:rPr>
+          <w:b/>
+          <w:bCs/>
+          <w:sz w:val="20"/>
+          <w:szCs w:val="20"/>
+        </w:rPr>
+        <w:t>N/A</w:t>
       </w:r>
       <w:sdt>
         <w:sdtPr>
@@ -3680,8 +3583,8 @@
         <w:tblLook w:val="04a0" w:noHBand="0" w:noVBand="1" w:firstColumn="1" w:lastRow="0" w:lastColumn="0" w:firstRow="1"/>
       </w:tblPr>
       <w:tblGrid>
-        <w:gridCol w:w="3272"/>
-        <w:gridCol w:w="1621"/>
+        <w:gridCol w:w="3271"/>
+        <w:gridCol w:w="1622"/>
         <w:gridCol w:w="4590"/>
       </w:tblGrid>
       <w:tr>
@@ -3691,7 +3594,7 @@
         </w:trPr>
         <w:tc>
           <w:tcPr>
-            <w:tcW w:w="3272" w:type="dxa"/>
+            <w:tcW w:w="3271" w:type="dxa"/>
             <w:vMerge w:val="restart"/>
             <w:tcBorders>
               <w:top w:val="single" w:sz="2" w:space="0" w:color="000000"/>
@@ -3765,7 +3668,7 @@
         </w:tc>
         <w:tc>
           <w:tcPr>
-            <w:tcW w:w="1621" w:type="dxa"/>
+            <w:tcW w:w="1622" w:type="dxa"/>
             <w:tcBorders>
               <w:top w:val="single" w:sz="2" w:space="0" w:color="000000"/>
               <w:left w:val="single" w:sz="2" w:space="0" w:color="000000"/>
@@ -3797,7 +3700,7 @@
                 <w:szCs w:val="28"/>
                 <w:u w:val="single"/>
               </w:rPr>
-              <w:t xml:space="preserve">   </w:t>
+              <w:t>X</w:t>
             </w:r>
             <w:r>
               <w:rPr>
@@ -3806,16 +3709,7 @@
                 <w:sz w:val="28"/>
                 <w:szCs w:val="28"/>
               </w:rPr>
-              <w:t xml:space="preserve"> </w:t>
-            </w:r>
-            <w:r>
-              <w:rPr>
-                <w:rFonts w:cs="Calibri" w:cstheme="minorHAnsi"/>
-                <w:b/>
-                <w:sz w:val="28"/>
-                <w:szCs w:val="28"/>
-              </w:rPr>
-              <w:t>YES:</w:t>
+              <w:t xml:space="preserve"> YES:</w:t>
             </w:r>
           </w:p>
         </w:tc>
@@ -3865,7 +3759,7 @@
         </w:trPr>
         <w:tc>
           <w:tcPr>
-            <w:tcW w:w="3272" w:type="dxa"/>
+            <w:tcW w:w="3271" w:type="dxa"/>
             <w:vMerge w:val="continue"/>
             <w:tcBorders>
               <w:top w:val="single" w:sz="2" w:space="0" w:color="000000"/>
@@ -3898,7 +3792,7 @@
         </w:tc>
         <w:tc>
           <w:tcPr>
-            <w:tcW w:w="1621" w:type="dxa"/>
+            <w:tcW w:w="1622" w:type="dxa"/>
             <w:tcBorders>
               <w:top w:val="single" w:sz="2" w:space="0" w:color="000000"/>
               <w:left w:val="single" w:sz="2" w:space="0" w:color="000000"/>
@@ -4003,7 +3897,11 @@
         </w:rPr>
       </w:pPr>
       <w:r>
-        <w:rPr/>
+        <w:rPr>
+          <w:rFonts w:eastAsia="Times New Roman" w:cs="Calibri"/>
+          <w:b/>
+          <w:color w:val="FF0000"/>
+        </w:rPr>
       </w:r>
     </w:p>
     <w:p>
@@ -4061,12 +3959,14 @@
         <w:sdtContent>
           <w:r>
             <w:rPr>
-              <w:rFonts w:cs="Arial"/>
+              <w:sz w:val="20"/>
+              <w:szCs w:val="20"/>
             </w:rPr>
           </w:r>
           <w:r>
             <w:rPr>
-              <w:rFonts w:cs="Arial"/>
+              <w:sz w:val="20"/>
+              <w:szCs w:val="20"/>
             </w:rPr>
           </w:r>
         </w:sdtContent>
@@ -4097,12 +3997,16 @@
         <w:sdtContent>
           <w:r>
             <w:rPr>
-              <w:rFonts w:cs="Calibri"/>
+              <w:rFonts w:cs="Calibri" w:ascii="Calibri" w:hAnsi="Calibri" w:asciiTheme="minorHAnsi" w:cstheme="minorHAnsi" w:hAnsiTheme="minorHAnsi"/>
+              <w:b/>
+              <w:bCs/>
             </w:rPr>
           </w:r>
           <w:r>
             <w:rPr>
-              <w:rFonts w:cs="Calibri"/>
+              <w:rFonts w:cs="Calibri" w:ascii="Calibri" w:hAnsi="Calibri" w:asciiTheme="minorHAnsi" w:cstheme="minorHAnsi" w:hAnsiTheme="minorHAnsi"/>
+              <w:b/>
+              <w:bCs/>
             </w:rPr>
           </w:r>
         </w:sdtContent>
@@ -4123,6 +4027,20 @@
     </w:p>
     <w:p>
       <w:pPr>
+        <w:pStyle w:val="Normal"/>
+        <w:rPr>
+          <w:rFonts w:ascii="Calibri" w:hAnsi="Calibri" w:cs="Calibri" w:asciiTheme="minorHAnsi" w:cstheme="minorHAnsi" w:hAnsiTheme="minorHAnsi"/>
+        </w:rPr>
+      </w:pPr>
+      <w:r>
+        <w:rPr>
+          <w:rFonts w:cs="Calibri" w:cstheme="minorHAnsi"/>
+        </w:rPr>
+        <w:t>Clean surfaces with water and dry.</w:t>
+      </w:r>
+    </w:p>
+    <w:p>
+      <w:pPr>
         <w:pStyle w:val="Heading1"/>
         <w:rPr>
           <w:rFonts w:ascii="Calibri" w:hAnsi="Calibri" w:cs="Calibri" w:asciiTheme="minorHAnsi" w:cstheme="minorHAnsi" w:hAnsiTheme="minorHAnsi"/>
@@ -4146,6 +4064,23 @@
           <w:rFonts w:ascii="Calibri" w:hAnsi="Calibri" w:cs="Calibri" w:asciiTheme="minorHAnsi" w:cstheme="minorHAnsi" w:hAnsiTheme="minorHAnsi"/>
         </w:rPr>
       </w:pPr>
+      <w:r>
+        <w:rPr/>
+      </w:r>
+    </w:p>
+    <w:p>
+      <w:pPr>
+        <w:pStyle w:val="Heading1"/>
+        <w:rPr>
+          <w:rFonts w:ascii="Calibri" w:hAnsi="Calibri" w:cs="Calibri" w:asciiTheme="minorHAnsi" w:cstheme="minorHAnsi" w:hAnsiTheme="minorHAnsi"/>
+        </w:rPr>
+      </w:pPr>
+      <w:r>
+        <w:rPr>
+          <w:rFonts w:cs="Calibri" w:ascii="Calibri" w:hAnsi="Calibri" w:asciiTheme="minorHAnsi" w:cstheme="minorHAnsi" w:hAnsiTheme="minorHAnsi"/>
+        </w:rPr>
+        <w:t>Fume hood</w:t>
+      </w:r>
       <w:sdt>
         <w:sdtPr>
           <w:id w:val="-555704424"/>
@@ -4153,22 +4088,10 @@
         </w:sdtPr>
         <w:sdtContent>
           <w:r>
-            <w:rPr>
-              <w:rFonts w:cs="Calibri" w:ascii="Calibri" w:hAnsi="Calibri"/>
-              <w:b/>
-              <w:bCs/>
-              <w:sz w:val="22"/>
-              <w:szCs w:val="22"/>
-            </w:rPr>
+            <w:rPr/>
           </w:r>
           <w:r>
-            <w:rPr>
-              <w:rFonts w:cs="Calibri" w:ascii="Calibri" w:hAnsi="Calibri"/>
-              <w:b/>
-              <w:bCs/>
-              <w:sz w:val="22"/>
-              <w:szCs w:val="22"/>
-            </w:rPr>
+            <w:rPr/>
           </w:r>
         </w:sdtContent>
       </w:sdt>
@@ -4418,8 +4341,8 @@
         <w:tblLook w:val="04a0" w:noHBand="0" w:noVBand="1" w:firstColumn="1" w:lastRow="0" w:lastColumn="0" w:firstRow="1"/>
       </w:tblPr>
       <w:tblGrid>
-        <w:gridCol w:w="3874"/>
-        <w:gridCol w:w="3346"/>
+        <w:gridCol w:w="3873"/>
+        <w:gridCol w:w="3347"/>
         <w:gridCol w:w="2130"/>
       </w:tblGrid>
       <w:tr>
@@ -4429,7 +4352,7 @@
         </w:trPr>
         <w:tc>
           <w:tcPr>
-            <w:tcW w:w="3874" w:type="dxa"/>
+            <w:tcW w:w="3873" w:type="dxa"/>
             <w:tcBorders/>
             <w:shd w:color="auto" w:fill="F2F2F2" w:themeFill="background1" w:themeFillShade="f2" w:val="clear"/>
           </w:tcPr>
@@ -4437,6 +4360,7 @@
             <w:pPr>
               <w:pStyle w:val="Normal"/>
               <w:widowControl/>
+              <w:suppressAutoHyphens w:val="true"/>
               <w:spacing w:lineRule="auto" w:line="288" w:before="120" w:after="120"/>
               <w:jc w:val="center"/>
               <w:rPr>
@@ -4461,7 +4385,7 @@
         </w:tc>
         <w:tc>
           <w:tcPr>
-            <w:tcW w:w="3346" w:type="dxa"/>
+            <w:tcW w:w="3347" w:type="dxa"/>
             <w:tcBorders/>
             <w:shd w:color="auto" w:fill="F2F2F2" w:themeFill="background1" w:themeFillShade="f2" w:val="clear"/>
           </w:tcPr>
@@ -4469,6 +4393,7 @@
             <w:pPr>
               <w:pStyle w:val="Normal"/>
               <w:widowControl/>
+              <w:suppressAutoHyphens w:val="true"/>
               <w:spacing w:lineRule="auto" w:line="288" w:before="120" w:after="120"/>
               <w:jc w:val="center"/>
               <w:rPr>
@@ -4501,6 +4426,7 @@
             <w:pPr>
               <w:pStyle w:val="Normal"/>
               <w:widowControl/>
+              <w:suppressAutoHyphens w:val="true"/>
               <w:spacing w:lineRule="auto" w:line="288" w:before="120" w:after="120"/>
               <w:jc w:val="center"/>
               <w:rPr>
@@ -4531,13 +4457,14 @@
         </w:trPr>
         <w:tc>
           <w:tcPr>
-            <w:tcW w:w="3874" w:type="dxa"/>
+            <w:tcW w:w="3873" w:type="dxa"/>
             <w:tcBorders/>
           </w:tcPr>
           <w:p>
             <w:pPr>
               <w:pStyle w:val="Normal"/>
               <w:widowControl/>
+              <w:suppressAutoHyphens w:val="true"/>
               <w:spacing w:lineRule="auto" w:line="288" w:before="120" w:after="120"/>
               <w:jc w:val="left"/>
               <w:rPr>
@@ -4609,29 +4536,7 @@
                 <w:szCs w:val="22"/>
                 <w:lang w:val="en-US" w:eastAsia="en-US" w:bidi="ar-SA"/>
               </w:rPr>
-              <w:t>  </w:t>
-            </w:r>
-            <w:r>
-              <w:rPr>
-                <w:rFonts w:eastAsia="Calibri" w:cs="Calibri" w:cstheme="minorHAnsi"/>
-                <w:b/>
-                <w:kern w:val="0"/>
-                <w:sz w:val="22"/>
-                <w:szCs w:val="22"/>
-                <w:lang w:val="en-US" w:eastAsia="en-US" w:bidi="ar-SA"/>
-              </w:rPr>
-              <w:t>Sam White</w:t>
-            </w:r>
-            <w:r>
-              <w:rPr>
-                <w:rFonts w:eastAsia="Calibri" w:cs="Calibri" w:cstheme="minorHAnsi"/>
-                <w:b/>
-                <w:kern w:val="0"/>
-                <w:sz w:val="22"/>
-                <w:szCs w:val="22"/>
-                <w:lang w:val="en-US" w:eastAsia="en-US" w:bidi="ar-SA"/>
-              </w:rPr>
-              <w:t>   </w:t>
+              <w:t>  Sam White   </w:t>
             </w:r>
             <w:r/>
             <w:r>
@@ -4659,13 +4564,14 @@
         </w:tc>
         <w:tc>
           <w:tcPr>
-            <w:tcW w:w="3346" w:type="dxa"/>
+            <w:tcW w:w="3347" w:type="dxa"/>
             <w:tcBorders/>
           </w:tcPr>
           <w:p>
             <w:pPr>
               <w:pStyle w:val="Normal"/>
               <w:widowControl/>
+              <w:suppressAutoHyphens w:val="true"/>
               <w:spacing w:lineRule="auto" w:line="288" w:before="120" w:after="120"/>
               <w:jc w:val="left"/>
               <w:rPr>
@@ -4772,6 +4678,7 @@
             <w:pPr>
               <w:pStyle w:val="Normal"/>
               <w:widowControl/>
+              <w:suppressAutoHyphens w:val="true"/>
               <w:spacing w:lineRule="auto" w:line="288" w:before="120" w:after="120"/>
               <w:jc w:val="left"/>
               <w:rPr>
@@ -4843,29 +4750,7 @@
                 <w:szCs w:val="22"/>
                 <w:lang w:val="en-US" w:eastAsia="en-US" w:bidi="ar-SA"/>
               </w:rPr>
-              <w:t>  </w:t>
-            </w:r>
-            <w:r>
-              <w:rPr>
-                <w:rFonts w:eastAsia="Calibri" w:cs="Calibri" w:cstheme="minorHAnsi"/>
-                <w:b/>
-                <w:kern w:val="0"/>
-                <w:sz w:val="22"/>
-                <w:szCs w:val="22"/>
-                <w:lang w:val="en-US" w:eastAsia="en-US" w:bidi="ar-SA"/>
-              </w:rPr>
-              <w:t>09-30-2025</w:t>
-            </w:r>
-            <w:r>
-              <w:rPr>
-                <w:rFonts w:eastAsia="Calibri" w:cs="Calibri" w:cstheme="minorHAnsi"/>
-                <w:b/>
-                <w:kern w:val="0"/>
-                <w:sz w:val="22"/>
-                <w:szCs w:val="22"/>
-                <w:lang w:val="en-US" w:eastAsia="en-US" w:bidi="ar-SA"/>
-              </w:rPr>
-              <w:t>   </w:t>
+              <w:t>  09-30-2025   </w:t>
             </w:r>
             <w:r/>
             <w:r>
@@ -4898,13 +4783,14 @@
         </w:trPr>
         <w:tc>
           <w:tcPr>
-            <w:tcW w:w="3874" w:type="dxa"/>
+            <w:tcW w:w="3873" w:type="dxa"/>
             <w:tcBorders/>
           </w:tcPr>
           <w:p>
             <w:pPr>
               <w:pStyle w:val="Normal"/>
               <w:widowControl/>
+              <w:suppressAutoHyphens w:val="true"/>
               <w:spacing w:lineRule="auto" w:line="288" w:before="120" w:after="120"/>
               <w:jc w:val="left"/>
               <w:rPr>
@@ -5004,13 +4890,14 @@
         </w:tc>
         <w:tc>
           <w:tcPr>
-            <w:tcW w:w="3346" w:type="dxa"/>
+            <w:tcW w:w="3347" w:type="dxa"/>
             <w:tcBorders/>
           </w:tcPr>
           <w:p>
             <w:pPr>
               <w:pStyle w:val="Normal"/>
               <w:widowControl/>
+              <w:suppressAutoHyphens w:val="true"/>
               <w:spacing w:lineRule="auto" w:line="288" w:before="120" w:after="120"/>
               <w:jc w:val="left"/>
               <w:rPr>
@@ -5117,6 +5004,7 @@
             <w:pPr>
               <w:pStyle w:val="Normal"/>
               <w:widowControl/>
+              <w:suppressAutoHyphens w:val="true"/>
               <w:spacing w:lineRule="auto" w:line="288" w:before="120" w:after="120"/>
               <w:jc w:val="left"/>
               <w:rPr>
@@ -5221,13 +5109,14 @@
         </w:trPr>
         <w:tc>
           <w:tcPr>
-            <w:tcW w:w="3874" w:type="dxa"/>
+            <w:tcW w:w="3873" w:type="dxa"/>
             <w:tcBorders/>
           </w:tcPr>
           <w:p>
             <w:pPr>
               <w:pStyle w:val="Normal"/>
               <w:widowControl/>
+              <w:suppressAutoHyphens w:val="true"/>
               <w:spacing w:lineRule="auto" w:line="288" w:before="120" w:after="120"/>
               <w:jc w:val="left"/>
               <w:rPr>
@@ -5327,13 +5216,14 @@
         </w:tc>
         <w:tc>
           <w:tcPr>
-            <w:tcW w:w="3346" w:type="dxa"/>
+            <w:tcW w:w="3347" w:type="dxa"/>
             <w:tcBorders/>
           </w:tcPr>
           <w:p>
             <w:pPr>
               <w:pStyle w:val="Normal"/>
               <w:widowControl/>
+              <w:suppressAutoHyphens w:val="true"/>
               <w:spacing w:lineRule="auto" w:line="288" w:before="120" w:after="120"/>
               <w:jc w:val="left"/>
               <w:rPr>
@@ -5440,6 +5330,7 @@
             <w:pPr>
               <w:pStyle w:val="Normal"/>
               <w:widowControl/>
+              <w:suppressAutoHyphens w:val="true"/>
               <w:spacing w:lineRule="auto" w:line="288" w:before="120" w:after="120"/>
               <w:jc w:val="left"/>
               <w:rPr>
@@ -5544,13 +5435,14 @@
         </w:trPr>
         <w:tc>
           <w:tcPr>
-            <w:tcW w:w="3874" w:type="dxa"/>
+            <w:tcW w:w="3873" w:type="dxa"/>
             <w:tcBorders/>
           </w:tcPr>
           <w:p>
             <w:pPr>
               <w:pStyle w:val="Normal"/>
               <w:widowControl/>
+              <w:suppressAutoHyphens w:val="true"/>
               <w:spacing w:lineRule="auto" w:line="288" w:before="120" w:after="120"/>
               <w:jc w:val="left"/>
               <w:rPr>
@@ -5650,13 +5542,14 @@
         </w:tc>
         <w:tc>
           <w:tcPr>
-            <w:tcW w:w="3346" w:type="dxa"/>
+            <w:tcW w:w="3347" w:type="dxa"/>
             <w:tcBorders/>
           </w:tcPr>
           <w:p>
             <w:pPr>
               <w:pStyle w:val="Normal"/>
               <w:widowControl/>
+              <w:suppressAutoHyphens w:val="true"/>
               <w:spacing w:lineRule="auto" w:line="288" w:before="120" w:after="120"/>
               <w:jc w:val="left"/>
               <w:rPr>
@@ -5763,6 +5656,7 @@
             <w:pPr>
               <w:pStyle w:val="Normal"/>
               <w:widowControl/>
+              <w:suppressAutoHyphens w:val="true"/>
               <w:spacing w:lineRule="auto" w:line="288" w:before="120" w:after="120"/>
               <w:jc w:val="left"/>
               <w:rPr>
@@ -5867,13 +5761,14 @@
         </w:trPr>
         <w:tc>
           <w:tcPr>
-            <w:tcW w:w="3874" w:type="dxa"/>
+            <w:tcW w:w="3873" w:type="dxa"/>
             <w:tcBorders/>
           </w:tcPr>
           <w:p>
             <w:pPr>
               <w:pStyle w:val="Normal"/>
               <w:widowControl/>
+              <w:suppressAutoHyphens w:val="true"/>
               <w:spacing w:lineRule="auto" w:line="288" w:before="120" w:after="120"/>
               <w:jc w:val="left"/>
               <w:rPr>
@@ -5973,13 +5868,14 @@
         </w:tc>
         <w:tc>
           <w:tcPr>
-            <w:tcW w:w="3346" w:type="dxa"/>
+            <w:tcW w:w="3347" w:type="dxa"/>
             <w:tcBorders/>
           </w:tcPr>
           <w:p>
             <w:pPr>
               <w:pStyle w:val="Normal"/>
               <w:widowControl/>
+              <w:suppressAutoHyphens w:val="true"/>
               <w:spacing w:lineRule="auto" w:line="288" w:before="120" w:after="120"/>
               <w:jc w:val="left"/>
               <w:rPr>
@@ -6086,6 +5982,7 @@
             <w:pPr>
               <w:pStyle w:val="Normal"/>
               <w:widowControl/>
+              <w:suppressAutoHyphens w:val="true"/>
               <w:spacing w:lineRule="auto" w:line="288" w:before="120" w:after="120"/>
               <w:jc w:val="left"/>
               <w:rPr>
@@ -6190,13 +6087,14 @@
         </w:trPr>
         <w:tc>
           <w:tcPr>
-            <w:tcW w:w="3874" w:type="dxa"/>
+            <w:tcW w:w="3873" w:type="dxa"/>
             <w:tcBorders/>
           </w:tcPr>
           <w:p>
             <w:pPr>
               <w:pStyle w:val="Normal"/>
               <w:widowControl/>
+              <w:suppressAutoHyphens w:val="true"/>
               <w:spacing w:lineRule="auto" w:line="288" w:before="120" w:after="120"/>
               <w:jc w:val="left"/>
               <w:rPr>
@@ -6296,13 +6194,14 @@
         </w:tc>
         <w:tc>
           <w:tcPr>
-            <w:tcW w:w="3346" w:type="dxa"/>
+            <w:tcW w:w="3347" w:type="dxa"/>
             <w:tcBorders/>
           </w:tcPr>
           <w:p>
             <w:pPr>
               <w:pStyle w:val="Normal"/>
               <w:widowControl/>
+              <w:suppressAutoHyphens w:val="true"/>
               <w:spacing w:lineRule="auto" w:line="288" w:before="120" w:after="120"/>
               <w:jc w:val="left"/>
               <w:rPr>
@@ -6409,6 +6308,7 @@
             <w:pPr>
               <w:pStyle w:val="Normal"/>
               <w:widowControl/>
+              <w:suppressAutoHyphens w:val="true"/>
               <w:spacing w:lineRule="auto" w:line="288" w:before="120" w:after="120"/>
               <w:jc w:val="left"/>
               <w:rPr>
@@ -6513,13 +6413,14 @@
         </w:trPr>
         <w:tc>
           <w:tcPr>
-            <w:tcW w:w="3874" w:type="dxa"/>
+            <w:tcW w:w="3873" w:type="dxa"/>
             <w:tcBorders/>
           </w:tcPr>
           <w:p>
             <w:pPr>
               <w:pStyle w:val="Normal"/>
               <w:widowControl/>
+              <w:suppressAutoHyphens w:val="true"/>
               <w:spacing w:lineRule="auto" w:line="288" w:before="120" w:after="120"/>
               <w:jc w:val="left"/>
               <w:rPr>
@@ -6619,13 +6520,14 @@
         </w:tc>
         <w:tc>
           <w:tcPr>
-            <w:tcW w:w="3346" w:type="dxa"/>
+            <w:tcW w:w="3347" w:type="dxa"/>
             <w:tcBorders/>
           </w:tcPr>
           <w:p>
             <w:pPr>
               <w:pStyle w:val="Normal"/>
               <w:widowControl/>
+              <w:suppressAutoHyphens w:val="true"/>
               <w:spacing w:lineRule="auto" w:line="288" w:before="120" w:after="120"/>
               <w:jc w:val="left"/>
               <w:rPr>
@@ -6732,6 +6634,7 @@
             <w:pPr>
               <w:pStyle w:val="Normal"/>
               <w:widowControl/>
+              <w:suppressAutoHyphens w:val="true"/>
               <w:spacing w:lineRule="auto" w:line="288" w:before="120" w:after="120"/>
               <w:jc w:val="left"/>
               <w:rPr>
@@ -6836,13 +6739,14 @@
         </w:trPr>
         <w:tc>
           <w:tcPr>
-            <w:tcW w:w="3874" w:type="dxa"/>
+            <w:tcW w:w="3873" w:type="dxa"/>
             <w:tcBorders/>
           </w:tcPr>
           <w:p>
             <w:pPr>
               <w:pStyle w:val="Normal"/>
               <w:widowControl/>
+              <w:suppressAutoHyphens w:val="true"/>
               <w:spacing w:lineRule="auto" w:line="288" w:before="120" w:after="120"/>
               <w:jc w:val="left"/>
               <w:rPr>
@@ -6942,13 +6846,14 @@
         </w:tc>
         <w:tc>
           <w:tcPr>
-            <w:tcW w:w="3346" w:type="dxa"/>
+            <w:tcW w:w="3347" w:type="dxa"/>
             <w:tcBorders/>
           </w:tcPr>
           <w:p>
             <w:pPr>
               <w:pStyle w:val="Normal"/>
               <w:widowControl/>
+              <w:suppressAutoHyphens w:val="true"/>
               <w:spacing w:lineRule="auto" w:line="288" w:before="120" w:after="120"/>
               <w:jc w:val="left"/>
               <w:rPr>
@@ -7055,6 +6960,7 @@
             <w:pPr>
               <w:pStyle w:val="Normal"/>
               <w:widowControl/>
+              <w:suppressAutoHyphens w:val="true"/>
               <w:spacing w:lineRule="auto" w:line="288" w:before="120" w:after="120"/>
               <w:jc w:val="left"/>
               <w:rPr>
@@ -7159,13 +7065,14 @@
         </w:trPr>
         <w:tc>
           <w:tcPr>
-            <w:tcW w:w="3874" w:type="dxa"/>
+            <w:tcW w:w="3873" w:type="dxa"/>
             <w:tcBorders/>
           </w:tcPr>
           <w:p>
             <w:pPr>
               <w:pStyle w:val="Normal"/>
               <w:widowControl/>
+              <w:suppressAutoHyphens w:val="true"/>
               <w:spacing w:lineRule="auto" w:line="288" w:before="120" w:after="120"/>
               <w:jc w:val="left"/>
               <w:rPr>
@@ -7265,13 +7172,14 @@
         </w:tc>
         <w:tc>
           <w:tcPr>
-            <w:tcW w:w="3346" w:type="dxa"/>
+            <w:tcW w:w="3347" w:type="dxa"/>
             <w:tcBorders/>
           </w:tcPr>
           <w:p>
             <w:pPr>
               <w:pStyle w:val="Normal"/>
               <w:widowControl/>
+              <w:suppressAutoHyphens w:val="true"/>
               <w:spacing w:lineRule="auto" w:line="288" w:before="120" w:after="120"/>
               <w:jc w:val="left"/>
               <w:rPr>
@@ -7378,6 +7286,7 @@
             <w:pPr>
               <w:pStyle w:val="Normal"/>
               <w:widowControl/>
+              <w:suppressAutoHyphens w:val="true"/>
               <w:spacing w:lineRule="auto" w:line="288" w:before="120" w:after="120"/>
               <w:jc w:val="left"/>
               <w:rPr>
@@ -7482,13 +7391,14 @@
         </w:trPr>
         <w:tc>
           <w:tcPr>
-            <w:tcW w:w="3874" w:type="dxa"/>
+            <w:tcW w:w="3873" w:type="dxa"/>
             <w:tcBorders/>
           </w:tcPr>
           <w:p>
             <w:pPr>
               <w:pStyle w:val="Normal"/>
               <w:widowControl/>
+              <w:suppressAutoHyphens w:val="true"/>
               <w:spacing w:lineRule="auto" w:line="288" w:before="120" w:after="120"/>
               <w:jc w:val="left"/>
               <w:rPr>
@@ -7588,13 +7498,14 @@
         </w:tc>
         <w:tc>
           <w:tcPr>
-            <w:tcW w:w="3346" w:type="dxa"/>
+            <w:tcW w:w="3347" w:type="dxa"/>
             <w:tcBorders/>
           </w:tcPr>
           <w:p>
             <w:pPr>
               <w:pStyle w:val="Normal"/>
               <w:widowControl/>
+              <w:suppressAutoHyphens w:val="true"/>
               <w:spacing w:lineRule="auto" w:line="288" w:before="120" w:after="120"/>
               <w:jc w:val="left"/>
               <w:rPr>
@@ -7701,6 +7612,7 @@
             <w:pPr>
               <w:pStyle w:val="Normal"/>
               <w:widowControl/>
+              <w:suppressAutoHyphens w:val="true"/>
               <w:spacing w:lineRule="auto" w:line="288" w:before="120" w:after="120"/>
               <w:jc w:val="left"/>
               <w:rPr>
@@ -7805,13 +7717,14 @@
         </w:trPr>
         <w:tc>
           <w:tcPr>
-            <w:tcW w:w="3874" w:type="dxa"/>
+            <w:tcW w:w="3873" w:type="dxa"/>
             <w:tcBorders/>
           </w:tcPr>
           <w:p>
             <w:pPr>
               <w:pStyle w:val="Normal"/>
               <w:widowControl/>
+              <w:suppressAutoHyphens w:val="true"/>
               <w:spacing w:lineRule="auto" w:line="288" w:before="120" w:after="120"/>
               <w:jc w:val="left"/>
               <w:rPr>
@@ -7911,13 +7824,14 @@
         </w:tc>
         <w:tc>
           <w:tcPr>
-            <w:tcW w:w="3346" w:type="dxa"/>
+            <w:tcW w:w="3347" w:type="dxa"/>
             <w:tcBorders/>
           </w:tcPr>
           <w:p>
             <w:pPr>
               <w:pStyle w:val="Normal"/>
               <w:widowControl/>
+              <w:suppressAutoHyphens w:val="true"/>
               <w:spacing w:lineRule="auto" w:line="288" w:before="120" w:after="120"/>
               <w:jc w:val="left"/>
               <w:rPr>
@@ -8024,6 +7938,7 @@
             <w:pPr>
               <w:pStyle w:val="Normal"/>
               <w:widowControl/>
+              <w:suppressAutoHyphens w:val="true"/>
               <w:spacing w:lineRule="auto" w:line="288" w:before="120" w:after="120"/>
               <w:jc w:val="left"/>
               <w:rPr>
@@ -8128,13 +8043,14 @@
         </w:trPr>
         <w:tc>
           <w:tcPr>
-            <w:tcW w:w="3874" w:type="dxa"/>
+            <w:tcW w:w="3873" w:type="dxa"/>
             <w:tcBorders/>
           </w:tcPr>
           <w:p>
             <w:pPr>
               <w:pStyle w:val="Normal"/>
               <w:widowControl/>
+              <w:suppressAutoHyphens w:val="true"/>
               <w:spacing w:lineRule="auto" w:line="288" w:before="120" w:after="120"/>
               <w:jc w:val="left"/>
               <w:rPr>
@@ -8234,13 +8150,14 @@
         </w:tc>
         <w:tc>
           <w:tcPr>
-            <w:tcW w:w="3346" w:type="dxa"/>
+            <w:tcW w:w="3347" w:type="dxa"/>
             <w:tcBorders/>
           </w:tcPr>
           <w:p>
             <w:pPr>
               <w:pStyle w:val="Normal"/>
               <w:widowControl/>
+              <w:suppressAutoHyphens w:val="true"/>
               <w:spacing w:lineRule="auto" w:line="288" w:before="120" w:after="120"/>
               <w:jc w:val="left"/>
               <w:rPr>
@@ -8347,6 +8264,7 @@
             <w:pPr>
               <w:pStyle w:val="Normal"/>
               <w:widowControl/>
+              <w:suppressAutoHyphens w:val="true"/>
               <w:spacing w:lineRule="auto" w:line="288" w:before="120" w:after="120"/>
               <w:jc w:val="left"/>
               <w:rPr>
@@ -8721,7 +8639,7 @@
         <w:sz w:val="18"/>
         <w:szCs w:val="18"/>
       </w:rPr>
-      <w:instrText xml:space="preserve"> PAGE \* ARABIC </w:instrText>
+      <w:instrText xml:space="preserve"> PAGE </w:instrText>
     </w:r>
     <w:r>
       <w:rPr>
@@ -8763,7 +8681,7 @@
         <w:sz w:val="18"/>
         <w:szCs w:val="18"/>
       </w:rPr>
-      <w:instrText xml:space="preserve"> NUMPAGES \* ARABIC </w:instrText>
+      <w:instrText xml:space="preserve"> NUMPAGES </w:instrText>
     </w:r>
     <w:r>
       <w:rPr>
@@ -9025,7 +8943,7 @@
         <w:sz w:val="18"/>
         <w:szCs w:val="18"/>
       </w:rPr>
-      <w:instrText xml:space="preserve"> PAGE \* ARABIC </w:instrText>
+      <w:instrText xml:space="preserve"> PAGE </w:instrText>
     </w:r>
     <w:r>
       <w:rPr>
@@ -9067,7 +8985,7 @@
         <w:sz w:val="18"/>
         <w:szCs w:val="18"/>
       </w:rPr>
-      <w:instrText xml:space="preserve"> NUMPAGES \* ARABIC </w:instrText>
+      <w:instrText xml:space="preserve"> NUMPAGES </w:instrText>
     </w:r>
     <w:r>
       <w:rPr>
@@ -9162,7 +9080,7 @@
     <w:r>
       <w:rPr/>
       <w:drawing>
-        <wp:anchor behindDoc="1" distT="0" distB="0" distL="114300" distR="114300" simplePos="0" locked="0" layoutInCell="0" allowOverlap="1" relativeHeight="10">
+        <wp:anchor behindDoc="1" distT="0" distB="0" distL="114300" distR="114300" simplePos="0" locked="0" layoutInCell="0" allowOverlap="1" relativeHeight="9">
           <wp:simplePos x="0" y="0"/>
           <wp:positionH relativeFrom="column">
             <wp:posOffset>-447675</wp:posOffset>
@@ -9226,7 +9144,7 @@
     <w:r>
       <w:rPr/>
       <w:drawing>
-        <wp:anchor behindDoc="1" distT="0" distB="0" distL="114300" distR="114300" simplePos="0" locked="0" layoutInCell="0" allowOverlap="1" relativeHeight="10">
+        <wp:anchor behindDoc="1" distT="0" distB="0" distL="114300" distR="114300" simplePos="0" locked="0" layoutInCell="0" allowOverlap="1" relativeHeight="9">
           <wp:simplePos x="0" y="0"/>
           <wp:positionH relativeFrom="column">
             <wp:posOffset>-447675</wp:posOffset>
@@ -10365,6 +10283,7 @@
     <w:qFormat/>
     <w:pPr>
       <w:widowControl/>
+      <w:suppressAutoHyphens w:val="true"/>
       <w:bidi w:val="0"/>
       <w:spacing w:lineRule="auto" w:line="276" w:before="0" w:after="200"/>
       <w:jc w:val="left"/>
@@ -10412,7 +10331,7 @@
       <w:outlineLvl w:val="1"/>
     </w:pPr>
     <w:rPr>
-      <w:rFonts w:ascii="Cambria" w:hAnsi="Cambria" w:eastAsia="ＭＳ ゴシック" w:cs="" w:asciiTheme="majorHAnsi" w:cstheme="majorBidi" w:eastAsiaTheme="majorEastAsia" w:hAnsiTheme="majorHAnsi"/>
+      <w:rFonts w:ascii="Cambria" w:hAnsi="Cambria" w:eastAsia="" w:cs="" w:asciiTheme="majorHAnsi" w:cstheme="majorBidi" w:eastAsiaTheme="majorEastAsia" w:hAnsiTheme="majorHAnsi"/>
       <w:b/>
       <w:bCs/>
       <w:color w:themeColor="accent1" w:val="4F81BD"/>
@@ -10436,7 +10355,7 @@
     <w:qFormat/>
     <w:rsid w:val="00850978"/>
     <w:rPr>
-      <w:rFonts w:ascii="Cambria" w:hAnsi="Cambria" w:eastAsia="ＭＳ ゴシック" w:cs="" w:asciiTheme="majorHAnsi" w:cstheme="majorBidi" w:eastAsiaTheme="majorEastAsia" w:hAnsiTheme="majorHAnsi"/>
+      <w:rFonts w:ascii="Cambria" w:hAnsi="Cambria" w:eastAsia="" w:cs="" w:asciiTheme="majorHAnsi" w:cstheme="majorBidi" w:eastAsiaTheme="majorEastAsia" w:hAnsiTheme="majorHAnsi"/>
       <w:color w:themeColor="text2" w:themeShade="bf" w:val="17365D"/>
       <w:spacing w:val="5"/>
       <w:kern w:val="2"/>
@@ -10586,7 +10505,7 @@
     <w:qFormat/>
     <w:rsid w:val="00d139d7"/>
     <w:rPr>
-      <w:rFonts w:ascii="Cambria" w:hAnsi="Cambria" w:eastAsia="ＭＳ ゴシック" w:cs="" w:asciiTheme="majorHAnsi" w:cstheme="majorBidi" w:eastAsiaTheme="majorEastAsia" w:hAnsiTheme="majorHAnsi"/>
+      <w:rFonts w:ascii="Cambria" w:hAnsi="Cambria" w:eastAsia="" w:cs="" w:asciiTheme="majorHAnsi" w:cstheme="majorBidi" w:eastAsiaTheme="majorEastAsia" w:hAnsiTheme="majorHAnsi"/>
       <w:b/>
       <w:bCs/>
       <w:color w:themeColor="accent1" w:val="4F81BD"/>
@@ -10704,7 +10623,7 @@
       <w:contextualSpacing/>
     </w:pPr>
     <w:rPr>
-      <w:rFonts w:ascii="Cambria" w:hAnsi="Cambria" w:eastAsia="ＭＳ ゴシック" w:cs="" w:asciiTheme="majorHAnsi" w:cstheme="majorBidi" w:eastAsiaTheme="majorEastAsia" w:hAnsiTheme="majorHAnsi"/>
+      <w:rFonts w:ascii="Cambria" w:hAnsi="Cambria" w:eastAsia="" w:cs="" w:asciiTheme="majorHAnsi" w:cstheme="majorBidi" w:eastAsiaTheme="majorEastAsia" w:hAnsiTheme="majorHAnsi"/>
       <w:color w:themeColor="text2" w:themeShade="bf" w:val="17365D"/>
       <w:spacing w:val="5"/>
       <w:kern w:val="2"/>
@@ -10794,6 +10713,7 @@
     <w:rsid w:val="003f564f"/>
     <w:pPr>
       <w:widowControl/>
+      <w:suppressAutoHyphens w:val="true"/>
       <w:bidi w:val="0"/>
       <w:spacing w:lineRule="auto" w:line="240" w:before="0" w:after="0"/>
       <w:jc w:val="left"/>
@@ -10844,12 +10764,13 @@
     <w:rsid w:val="00765f96"/>
     <w:pPr>
       <w:widowControl w:val="false"/>
+      <w:suppressAutoHyphens w:val="true"/>
       <w:bidi w:val="0"/>
       <w:spacing w:lineRule="auto" w:line="240" w:before="0" w:after="0"/>
       <w:jc w:val="left"/>
     </w:pPr>
     <w:rPr>
-      <w:rFonts w:ascii="Times New Roman" w:hAnsi="Times New Roman" w:cs="Times New Roman" w:eastAsia="Calibri"/>
+      <w:rFonts w:ascii="Times New Roman" w:hAnsi="Times New Roman" w:eastAsia="Calibri" w:cs="Times New Roman"/>
       <w:color w:val="000000"/>
       <w:kern w:val="0"/>
       <w:sz w:val="24"/>
@@ -10918,6 +10839,7 @@
     <w:rsid w:val="00545cbb"/>
     <w:pPr>
       <w:widowControl/>
+      <w:suppressAutoHyphens w:val="true"/>
       <w:bidi w:val="0"/>
       <w:spacing w:lineRule="auto" w:line="240" w:before="0" w:after="0"/>
       <w:jc w:val="left"/>

</xml_diff>